<commit_message>
connexion et premières consignes avec la base de données neo4j
</commit_message>
<xml_diff>
--- a/Rapport Projet noSQL.docx
+++ b/Rapport Projet noSQL.docx
@@ -2656,9 +2656,9 @@
     <w:p>
       <w:r>
         <w:drawing>
-          <wp:inline distT="0" distB="0" distL="0" distR="0" wp14:anchorId="05D5A606" wp14:editId="7573EDE0">
-            <wp:extent cx="1341120" cy="2145141"/>
-            <wp:effectExtent l="0" t="0" r="0" b="7620"/>
+          <wp:inline distT="0" distB="0" distL="0" distR="0" wp14:anchorId="05D5A606" wp14:editId="2B40DDFE">
+            <wp:extent cx="1305320" cy="2087880"/>
+            <wp:effectExtent l="0" t="0" r="9525" b="7620"/>
             <wp:docPr id="1575628637" name="Image 1" descr="Une image contenant texte, capture d’écran, Police, conception&#10;&#10;Le contenu généré par l’IA peut être incorrect."/>
             <wp:cNvGraphicFramePr>
               <a:graphicFrameLocks xmlns:a="http://schemas.openxmlformats.org/drawingml/2006/main" noChangeAspect="1"/>
@@ -2679,7 +2679,7 @@
                   <pic:spPr>
                     <a:xfrm>
                       <a:off x="0" y="0"/>
-                      <a:ext cx="1349254" cy="2158152"/>
+                      <a:ext cx="1315628" cy="2104368"/>
                     </a:xfrm>
                     <a:prstGeom prst="rect">
                       <a:avLst/>
@@ -3117,6 +3117,159 @@
       </w:r>
     </w:p>
     <w:p/>
+    <w:p>
+      <w:pPr>
+        <w:rPr>
+          <w:b/>
+          <w:bCs/>
+        </w:rPr>
+      </w:pPr>
+      <w:r>
+        <w:rPr>
+          <w:b/>
+          <w:bCs/>
+        </w:rPr>
+        <w:t>Partie 2 : Base de données Neo4j</w:t>
+      </w:r>
+    </w:p>
+    <w:p/>
+    <w:p>
+      <w:r>
+        <w:tab/>
+        <w:t xml:space="preserve">Tout d’abord, le premier objectif de cette partie est d’exporter les données implémentées sur MongoDB (fichiers </w:t>
+      </w:r>
+      <w:proofErr w:type="spellStart"/>
+      <w:r>
+        <w:t>movies.json</w:t>
+      </w:r>
+      <w:proofErr w:type="spellEnd"/>
+      <w:r>
+        <w:t xml:space="preserve"> dans la base Entertainment et dans la collection films) vers notre instance Neo4j aura ainsi que d’ajouter des nœuds pour voire les films et certaines de leurs caractéristiques, les acteurs et de créer des liens avec nos noms.</w:t>
+      </w:r>
+    </w:p>
+    <w:p>
+      <w:r>
+        <w:t xml:space="preserve">Nous avons écrit un fichier mongo_to_neo4j.py afin de se connecter à MongoDB puis d’extraire le fichier JSON cité précédemment afin de créer un fichier JSON </w:t>
+      </w:r>
+      <w:proofErr w:type="spellStart"/>
+      <w:r>
+        <w:t>films_export</w:t>
+      </w:r>
+      <w:proofErr w:type="spellEnd"/>
+      <w:r>
+        <w:t xml:space="preserve"> prêt à l’utilisation pour neo4j.</w:t>
+      </w:r>
+    </w:p>
+    <w:p>
+      <w:r>
+        <w:t xml:space="preserve">Nous mettons ensuite en place le fichier neo4j_load.py nous permettant de lire le fichier </w:t>
+      </w:r>
+      <w:proofErr w:type="spellStart"/>
+      <w:r>
+        <w:t>films_export</w:t>
+      </w:r>
+      <w:proofErr w:type="spellEnd"/>
+      <w:r>
+        <w:t xml:space="preserve"> et surtout pour créer les différents nœuds et donc pour répondre aux différentes consignes demandées.</w:t>
+      </w:r>
+    </w:p>
+    <w:p>
+      <w:r>
+        <w:t xml:space="preserve">Ce fichier est ensuite compilé afin de bien envoyer les données vers l’instance neo4j aura : </w:t>
+      </w:r>
+    </w:p>
+    <w:p>
+      <w:r>
+        <w:lastRenderedPageBreak/>
+        <w:drawing>
+          <wp:inline distT="0" distB="0" distL="0" distR="0" wp14:anchorId="34C6E39D" wp14:editId="3CB137C5">
+            <wp:extent cx="5806440" cy="1404887"/>
+            <wp:effectExtent l="0" t="0" r="3810" b="5080"/>
+            <wp:docPr id="239965082" name="Image 1" descr="Une image contenant logiciel, Logiciel multimédia, multimédia, Logiciel de graphisme&#10;&#10;Le contenu généré par l’IA peut être incorrect."/>
+            <wp:cNvGraphicFramePr>
+              <a:graphicFrameLocks xmlns:a="http://schemas.openxmlformats.org/drawingml/2006/main" noChangeAspect="1"/>
+            </wp:cNvGraphicFramePr>
+            <a:graphic xmlns:a="http://schemas.openxmlformats.org/drawingml/2006/main">
+              <a:graphicData uri="http://schemas.openxmlformats.org/drawingml/2006/picture">
+                <pic:pic xmlns:pic="http://schemas.openxmlformats.org/drawingml/2006/picture">
+                  <pic:nvPicPr>
+                    <pic:cNvPr id="239965082" name="Image 1" descr="Une image contenant logiciel, Logiciel multimédia, multimédia, Logiciel de graphisme&#10;&#10;Le contenu généré par l’IA peut être incorrect."/>
+                    <pic:cNvPicPr/>
+                  </pic:nvPicPr>
+                  <pic:blipFill>
+                    <a:blip r:embed="rId30"/>
+                    <a:stretch>
+                      <a:fillRect/>
+                    </a:stretch>
+                  </pic:blipFill>
+                  <pic:spPr>
+                    <a:xfrm>
+                      <a:off x="0" y="0"/>
+                      <a:ext cx="5808904" cy="1405483"/>
+                    </a:xfrm>
+                    <a:prstGeom prst="rect">
+                      <a:avLst/>
+                    </a:prstGeom>
+                  </pic:spPr>
+                </pic:pic>
+              </a:graphicData>
+            </a:graphic>
+          </wp:inline>
+        </w:drawing>
+      </w:r>
+    </w:p>
+    <w:p>
+      <w:r>
+        <w:t xml:space="preserve">Également, pour la partie sur la création de nœuds avec les membres du groupe, nous avons écrit séparément un fichier neo4j_membresLink.py pour nous lier au film Rogue One comme vous pouvez le voire sur l’instance neo4j (ce fichier sera également </w:t>
+      </w:r>
+      <w:proofErr w:type="spellStart"/>
+      <w:r>
+        <w:t>runné</w:t>
+      </w:r>
+      <w:proofErr w:type="spellEnd"/>
+      <w:r>
+        <w:t xml:space="preserve">): </w:t>
+      </w:r>
+    </w:p>
+    <w:p>
+      <w:r>
+        <w:drawing>
+          <wp:inline distT="0" distB="0" distL="0" distR="0" wp14:anchorId="5255E48D" wp14:editId="07BC6A25">
+            <wp:extent cx="4023360" cy="2362039"/>
+            <wp:effectExtent l="0" t="0" r="0" b="635"/>
+            <wp:docPr id="1406771985" name="Image 1" descr="Une image contenant capture d’écran, texte, cercle, horloge&#10;&#10;Le contenu généré par l’IA peut être incorrect."/>
+            <wp:cNvGraphicFramePr>
+              <a:graphicFrameLocks xmlns:a="http://schemas.openxmlformats.org/drawingml/2006/main" noChangeAspect="1"/>
+            </wp:cNvGraphicFramePr>
+            <a:graphic xmlns:a="http://schemas.openxmlformats.org/drawingml/2006/main">
+              <a:graphicData uri="http://schemas.openxmlformats.org/drawingml/2006/picture">
+                <pic:pic xmlns:pic="http://schemas.openxmlformats.org/drawingml/2006/picture">
+                  <pic:nvPicPr>
+                    <pic:cNvPr id="1406771985" name="Image 1" descr="Une image contenant capture d’écran, texte, cercle, horloge&#10;&#10;Le contenu généré par l’IA peut être incorrect."/>
+                    <pic:cNvPicPr/>
+                  </pic:nvPicPr>
+                  <pic:blipFill>
+                    <a:blip r:embed="rId31"/>
+                    <a:stretch>
+                      <a:fillRect/>
+                    </a:stretch>
+                  </pic:blipFill>
+                  <pic:spPr>
+                    <a:xfrm>
+                      <a:off x="0" y="0"/>
+                      <a:ext cx="4028418" cy="2365009"/>
+                    </a:xfrm>
+                    <a:prstGeom prst="rect">
+                      <a:avLst/>
+                    </a:prstGeom>
+                  </pic:spPr>
+                </pic:pic>
+              </a:graphicData>
+            </a:graphic>
+          </wp:inline>
+        </w:drawing>
+      </w:r>
+    </w:p>
     <w:sectPr>
       <w:pgSz w:w="11906" w:h="16838"/>
       <w:pgMar w:top="1417" w:right="1417" w:bottom="1417" w:left="1417" w:header="708" w:footer="708" w:gutter="0"/>

</xml_diff>